<commit_message>
Add SRS0.5, update oproject plan, update proposal
</commit_message>
<xml_diff>
--- a/Project plan 0.2.docx
+++ b/Project plan 0.2.docx
@@ -4457,7 +4457,7 @@
                 <w:sz w:val="24"/>
                 <w:szCs w:val="24"/>
               </w:rPr>
-              <w:t>15</w:t>
+              <w:t>20</w:t>
             </w:r>
           </w:p>
         </w:tc>
@@ -6790,6 +6790,8 @@
                 <w:szCs w:val="24"/>
               </w:rPr>
             </w:pPr>
+            <w:bookmarkStart w:id="0" w:name="_GoBack"/>
+            <w:bookmarkEnd w:id="0"/>
           </w:p>
         </w:tc>
         <w:tc>
@@ -8498,7 +8500,6 @@
           </w:tcPr>
           <w:p>
             <w:pPr>
-              <w:jc w:val="both"/>
               <w:rPr>
                 <w:rFonts w:ascii="Times New Roman" w:hAnsi="Times New Roman" w:cs="Times New Roman"/>
                 <w:sz w:val="24"/>
@@ -8615,7 +8616,6 @@
           </w:tcPr>
           <w:p>
             <w:pPr>
-              <w:jc w:val="both"/>
               <w:rPr>
                 <w:rFonts w:ascii="Times New Roman" w:hAnsi="Times New Roman" w:cs="Times New Roman"/>
                 <w:sz w:val="24"/>
@@ -8732,7 +8732,6 @@
           </w:tcPr>
           <w:p>
             <w:pPr>
-              <w:jc w:val="both"/>
               <w:rPr>
                 <w:rFonts w:ascii="Times New Roman" w:hAnsi="Times New Roman" w:cs="Times New Roman"/>
                 <w:sz w:val="24"/>
@@ -8852,7 +8851,6 @@
           </w:tcPr>
           <w:p>
             <w:pPr>
-              <w:jc w:val="both"/>
               <w:rPr>
                 <w:rFonts w:ascii="Times New Roman" w:hAnsi="Times New Roman" w:cs="Times New Roman"/>
                 <w:sz w:val="24"/>
@@ -8969,7 +8967,6 @@
           </w:tcPr>
           <w:p>
             <w:pPr>
-              <w:jc w:val="both"/>
               <w:rPr>
                 <w:rFonts w:ascii="Times New Roman" w:hAnsi="Times New Roman" w:cs="Times New Roman"/>
                 <w:sz w:val="24"/>
@@ -9097,7 +9094,6 @@
           </w:tcPr>
           <w:p>
             <w:pPr>
-              <w:jc w:val="both"/>
               <w:rPr>
                 <w:rFonts w:ascii="Times New Roman" w:hAnsi="Times New Roman" w:cs="Times New Roman"/>
                 <w:sz w:val="24"/>
@@ -9214,7 +9210,6 @@
           </w:tcPr>
           <w:p>
             <w:pPr>
-              <w:jc w:val="both"/>
               <w:rPr>
                 <w:rFonts w:ascii="Times New Roman" w:hAnsi="Times New Roman" w:cs="Times New Roman"/>
                 <w:sz w:val="24"/>
@@ -9331,7 +9326,6 @@
           </w:tcPr>
           <w:p>
             <w:pPr>
-              <w:jc w:val="both"/>
               <w:rPr>
                 <w:rFonts w:ascii="Times New Roman" w:hAnsi="Times New Roman" w:cs="Times New Roman"/>
                 <w:sz w:val="24"/>
@@ -9419,6 +9413,9 @@
         </w:tc>
       </w:tr>
       <w:tr>
+        <w:trPr>
+          <w:trHeight w:val="348"/>
+        </w:trPr>
         <w:tc>
           <w:tcPr>
             <w:tcW w:w="562" w:type="dxa"/>
@@ -9448,7 +9445,6 @@
           </w:tcPr>
           <w:p>
             <w:pPr>
-              <w:jc w:val="both"/>
               <w:rPr>
                 <w:rFonts w:ascii="Times New Roman" w:hAnsi="Times New Roman" w:cs="Times New Roman"/>
                 <w:sz w:val="24"/>
@@ -9565,7 +9561,6 @@
           </w:tcPr>
           <w:p>
             <w:pPr>
-              <w:jc w:val="both"/>
               <w:rPr>
                 <w:rFonts w:ascii="Times New Roman" w:hAnsi="Times New Roman" w:cs="Times New Roman"/>
                 <w:sz w:val="24"/>
@@ -11400,6 +11395,7 @@
     <w:p/>
     <w:p>
       <w:pPr>
+        <w:ind w:left="720"/>
         <w:rPr>
           <w:rFonts w:ascii="Times New Roman" w:hAnsi="Times New Roman" w:cs="Times New Roman"/>
           <w:b/>
@@ -11419,7 +11415,7 @@
     </w:p>
     <w:p>
       <w:pPr>
-        <w:ind w:firstLine="720"/>
+        <w:ind w:left="720" w:firstLine="720"/>
         <w:jc w:val="both"/>
         <w:rPr>
           <w:rFonts w:ascii="Times New Roman" w:hAnsi="Times New Roman" w:cs="Times New Roman"/>
@@ -11681,7 +11677,7 @@
     </w:p>
     <w:p>
       <w:pPr>
-        <w:ind w:firstLine="720"/>
+        <w:ind w:left="720" w:firstLine="720"/>
         <w:jc w:val="both"/>
         <w:rPr>
           <w:rFonts w:ascii="Times New Roman" w:hAnsi="Times New Roman" w:cs="Times New Roman"/>
@@ -11710,7 +11706,7 @@
     </w:p>
     <w:p>
       <w:pPr>
-        <w:ind w:firstLine="720"/>
+        <w:ind w:left="720" w:firstLine="720"/>
         <w:jc w:val="both"/>
         <w:rPr>
           <w:rFonts w:ascii="Times New Roman" w:hAnsi="Times New Roman" w:cs="Times New Roman"/>
@@ -11747,7 +11743,7 @@
     </w:p>
     <w:p>
       <w:pPr>
-        <w:ind w:firstLine="720"/>
+        <w:ind w:left="720" w:firstLine="720"/>
         <w:jc w:val="both"/>
         <w:rPr>
           <w:rFonts w:ascii="Times New Roman" w:hAnsi="Times New Roman" w:cs="Times New Roman"/>
@@ -11856,7 +11852,295 @@
           <w:sz w:val="32"/>
           <w:szCs w:val="32"/>
         </w:rPr>
+        <w:t>Software resources</w:t>
+      </w:r>
+      <w:r>
+        <w:rPr>
+          <w:rFonts w:ascii="Times New Roman" w:hAnsi="Times New Roman" w:cs="Times New Roman"/>
+          <w:b/>
+          <w:bCs/>
+          <w:sz w:val="32"/>
+          <w:szCs w:val="32"/>
+        </w:rPr>
+        <w:br/>
+      </w:r>
+    </w:p>
+    <w:p>
+      <w:pPr>
+        <w:ind w:left="1080"/>
+        <w:rPr>
+          <w:rFonts w:ascii="Times New Roman" w:hAnsi="Times New Roman" w:cs="Times New Roman"/>
+          <w:sz w:val="24"/>
+          <w:szCs w:val="24"/>
+        </w:rPr>
+      </w:pPr>
+      <w:r>
+        <w:rPr>
+          <w:rFonts w:ascii="Times New Roman" w:hAnsi="Times New Roman" w:cs="Times New Roman"/>
+          <w:b/>
+          <w:bCs/>
+          <w:sz w:val="24"/>
+          <w:szCs w:val="24"/>
+        </w:rPr>
+        <w:t>3.2.1</w:t>
+      </w:r>
+      <w:r>
+        <w:rPr>
+          <w:rFonts w:ascii="Times New Roman" w:hAnsi="Times New Roman" w:cs="Times New Roman"/>
+          <w:b/>
+          <w:bCs/>
+          <w:sz w:val="24"/>
+          <w:szCs w:val="24"/>
+        </w:rPr>
+        <w:tab/>
+        <w:t>Design T</w:t>
+      </w:r>
+      <w:r>
+        <w:rPr>
+          <w:rFonts w:ascii="Times New Roman" w:hAnsi="Times New Roman" w:cs="Times New Roman"/>
+          <w:b/>
+          <w:bCs/>
+          <w:sz w:val="24"/>
+          <w:szCs w:val="24"/>
+        </w:rPr>
+        <w:t>ools</w:t>
+      </w:r>
+      <w:r>
+        <w:rPr>
+          <w:rFonts w:ascii="Times New Roman" w:hAnsi="Times New Roman" w:cs="Times New Roman"/>
+          <w:b/>
+          <w:bCs/>
+          <w:sz w:val="24"/>
+          <w:szCs w:val="24"/>
+        </w:rPr>
+        <w:t xml:space="preserve">: </w:t>
+      </w:r>
+      <w:r>
+        <w:rPr>
+          <w:rFonts w:ascii="Times New Roman" w:hAnsi="Times New Roman" w:cs="Times New Roman"/>
+          <w:sz w:val="24"/>
+          <w:szCs w:val="24"/>
+        </w:rPr>
+        <w:t>Draw io</w:t>
+      </w:r>
+      <w:r>
+        <w:rPr>
+          <w:rFonts w:ascii="Times New Roman" w:hAnsi="Times New Roman" w:cs="Times New Roman"/>
+          <w:sz w:val="24"/>
+          <w:szCs w:val="24"/>
+        </w:rPr>
+        <w:t xml:space="preserve"> </w:t>
+      </w:r>
+      <w:r>
+        <w:rPr>
+          <w:rFonts w:ascii="Times New Roman" w:hAnsi="Times New Roman" w:cs="Times New Roman"/>
+          <w:sz w:val="24"/>
+          <w:szCs w:val="24"/>
+        </w:rPr>
+        <w:t>,</w:t>
+      </w:r>
+      <w:r>
+        <w:rPr>
+          <w:rFonts w:ascii="Times New Roman" w:hAnsi="Times New Roman" w:cs="Times New Roman"/>
+          <w:sz w:val="24"/>
+          <w:szCs w:val="24"/>
+        </w:rPr>
+        <w:t>Visual paradigm</w:t>
+      </w:r>
+    </w:p>
+    <w:p>
+      <w:pPr>
+        <w:ind w:left="1080"/>
+        <w:rPr>
+          <w:rFonts w:ascii="Times New Roman" w:hAnsi="Times New Roman" w:cs="Times New Roman"/>
+          <w:sz w:val="24"/>
+          <w:szCs w:val="24"/>
+        </w:rPr>
+      </w:pPr>
+      <w:r>
+        <w:rPr>
+          <w:rFonts w:ascii="Times New Roman" w:hAnsi="Times New Roman" w:cs="Times New Roman"/>
+          <w:b/>
+          <w:bCs/>
+          <w:sz w:val="24"/>
+          <w:szCs w:val="24"/>
+        </w:rPr>
+        <w:t>3.2.2</w:t>
+      </w:r>
+      <w:r>
+        <w:rPr>
+          <w:rFonts w:ascii="Times New Roman" w:hAnsi="Times New Roman" w:cs="Times New Roman"/>
+          <w:b/>
+          <w:bCs/>
+          <w:sz w:val="24"/>
+          <w:szCs w:val="24"/>
+        </w:rPr>
+        <w:tab/>
         <w:t>Development Tools</w:t>
+      </w:r>
+      <w:r>
+        <w:rPr>
+          <w:rFonts w:ascii="Times New Roman" w:hAnsi="Times New Roman" w:cs="Times New Roman"/>
+          <w:b/>
+          <w:bCs/>
+          <w:sz w:val="24"/>
+          <w:szCs w:val="24"/>
+        </w:rPr>
+        <w:t>:</w:t>
+      </w:r>
+      <w:r>
+        <w:rPr>
+          <w:rFonts w:ascii="Times New Roman" w:hAnsi="Times New Roman" w:cs="Times New Roman"/>
+          <w:sz w:val="24"/>
+          <w:szCs w:val="24"/>
+        </w:rPr>
+        <w:t xml:space="preserve"> </w:t>
+      </w:r>
+      <w:r>
+        <w:rPr>
+          <w:rFonts w:ascii="Times New Roman" w:hAnsi="Times New Roman" w:cs="Times New Roman"/>
+          <w:sz w:val="24"/>
+          <w:szCs w:val="24"/>
+        </w:rPr>
+        <w:t>Atom</w:t>
+      </w:r>
+      <w:r>
+        <w:rPr>
+          <w:rFonts w:ascii="Times New Roman" w:hAnsi="Times New Roman" w:cs="Times New Roman"/>
+          <w:sz w:val="24"/>
+          <w:szCs w:val="24"/>
+        </w:rPr>
+        <w:t xml:space="preserve">, </w:t>
+      </w:r>
+      <w:r>
+        <w:rPr>
+          <w:rFonts w:ascii="Times New Roman" w:hAnsi="Times New Roman" w:cs="Times New Roman"/>
+          <w:sz w:val="24"/>
+          <w:szCs w:val="24"/>
+        </w:rPr>
+        <w:t>Phpmyadmin</w:t>
+      </w:r>
+    </w:p>
+    <w:p>
+      <w:pPr>
+        <w:ind w:left="1080"/>
+        <w:rPr>
+          <w:rFonts w:ascii="Times New Roman" w:hAnsi="Times New Roman" w:cs="Times New Roman"/>
+          <w:sz w:val="24"/>
+          <w:szCs w:val="24"/>
+        </w:rPr>
+      </w:pPr>
+      <w:r>
+        <w:rPr>
+          <w:rFonts w:ascii="Times New Roman" w:hAnsi="Times New Roman" w:cs="Times New Roman"/>
+          <w:b/>
+          <w:bCs/>
+          <w:sz w:val="24"/>
+          <w:szCs w:val="24"/>
+        </w:rPr>
+        <w:t>3.2.3</w:t>
+      </w:r>
+      <w:r>
+        <w:rPr>
+          <w:rFonts w:ascii="Times New Roman" w:hAnsi="Times New Roman" w:cs="Times New Roman"/>
+          <w:b/>
+          <w:bCs/>
+          <w:sz w:val="24"/>
+          <w:szCs w:val="24"/>
+        </w:rPr>
+        <w:tab/>
+        <w:t>Configuration Management Tools</w:t>
+      </w:r>
+      <w:r>
+        <w:rPr>
+          <w:rFonts w:ascii="Times New Roman" w:hAnsi="Times New Roman" w:cs="Times New Roman"/>
+          <w:b/>
+          <w:bCs/>
+          <w:sz w:val="24"/>
+          <w:szCs w:val="24"/>
+        </w:rPr>
+        <w:t xml:space="preserve">: </w:t>
+      </w:r>
+      <w:r>
+        <w:rPr>
+          <w:rFonts w:ascii="Times New Roman" w:hAnsi="Times New Roman" w:cs="Times New Roman"/>
+          <w:sz w:val="24"/>
+          <w:szCs w:val="24"/>
+        </w:rPr>
+        <w:t>GitHub</w:t>
+      </w:r>
+      <w:r>
+        <w:rPr>
+          <w:rFonts w:ascii="Times New Roman" w:hAnsi="Times New Roman" w:cs="Times New Roman"/>
+          <w:sz w:val="24"/>
+          <w:szCs w:val="24"/>
+        </w:rPr>
+        <w:t xml:space="preserve">, </w:t>
+      </w:r>
+      <w:r>
+        <w:rPr>
+          <w:rFonts w:ascii="Times New Roman" w:hAnsi="Times New Roman" w:cs="Times New Roman"/>
+          <w:sz w:val="24"/>
+          <w:szCs w:val="24"/>
+        </w:rPr>
+        <w:t>SourceTree</w:t>
+      </w:r>
+    </w:p>
+    <w:p>
+      <w:pPr>
+        <w:ind w:left="1080"/>
+        <w:rPr>
+          <w:rFonts w:ascii="Times New Roman" w:hAnsi="Times New Roman" w:cs="Times New Roman"/>
+          <w:sz w:val="24"/>
+          <w:szCs w:val="24"/>
+        </w:rPr>
+      </w:pPr>
+      <w:r>
+        <w:rPr>
+          <w:rFonts w:ascii="Times New Roman" w:hAnsi="Times New Roman" w:cs="Times New Roman"/>
+          <w:b/>
+          <w:bCs/>
+          <w:sz w:val="24"/>
+          <w:szCs w:val="24"/>
+        </w:rPr>
+        <w:t>3.2.4</w:t>
+      </w:r>
+      <w:r>
+        <w:rPr>
+          <w:rFonts w:ascii="Times New Roman" w:hAnsi="Times New Roman" w:cs="Times New Roman"/>
+          <w:b/>
+          <w:bCs/>
+          <w:sz w:val="24"/>
+          <w:szCs w:val="24"/>
+        </w:rPr>
+        <w:tab/>
+        <w:t>Document Tools</w:t>
+      </w:r>
+      <w:r>
+        <w:rPr>
+          <w:rFonts w:ascii="Times New Roman" w:hAnsi="Times New Roman" w:cs="Times New Roman"/>
+          <w:b/>
+          <w:bCs/>
+          <w:sz w:val="24"/>
+          <w:szCs w:val="24"/>
+        </w:rPr>
+        <w:t>:</w:t>
+      </w:r>
+      <w:r>
+        <w:rPr>
+          <w:rFonts w:ascii="Times New Roman" w:hAnsi="Times New Roman" w:cs="Times New Roman"/>
+          <w:sz w:val="24"/>
+          <w:szCs w:val="24"/>
+        </w:rPr>
+        <w:t xml:space="preserve"> </w:t>
+      </w:r>
+      <w:r>
+        <w:rPr>
+          <w:rFonts w:ascii="Times New Roman" w:hAnsi="Times New Roman" w:cs="Times New Roman"/>
+          <w:sz w:val="24"/>
+          <w:szCs w:val="24"/>
+        </w:rPr>
+        <w:t>Microsoft word</w:t>
       </w:r>
     </w:p>
     <w:p/>
@@ -11916,7 +12200,7 @@
     </w:p>
     <w:p>
       <w:pPr>
-        <w:ind w:left="1440"/>
+        <w:ind w:left="360" w:firstLine="720"/>
         <w:rPr>
           <w:rFonts w:ascii="Times New Roman" w:hAnsi="Times New Roman" w:cs="Times New Roman"/>
           <w:b/>
@@ -11933,6 +12217,26 @@
           <w:sz w:val="24"/>
           <w:szCs w:val="24"/>
         </w:rPr>
+        <w:t>3.3.1</w:t>
+      </w:r>
+      <w:r>
+        <w:rPr>
+          <w:rFonts w:ascii="Times New Roman" w:hAnsi="Times New Roman" w:cs="Times New Roman"/>
+          <w:b/>
+          <w:bCs/>
+          <w:sz w:val="24"/>
+          <w:szCs w:val="24"/>
+        </w:rPr>
+        <w:tab/>
+      </w:r>
+      <w:r>
+        <w:rPr>
+          <w:rFonts w:ascii="Times New Roman" w:hAnsi="Times New Roman" w:cs="Times New Roman"/>
+          <w:b/>
+          <w:bCs/>
+          <w:sz w:val="24"/>
+          <w:szCs w:val="24"/>
+        </w:rPr>
         <w:t>DELL Vostro</w:t>
       </w:r>
     </w:p>
@@ -11948,10 +12252,12 @@
       <w:r>
         <w:rPr>
           <w:rFonts w:ascii="Times New Roman" w:hAnsi="Times New Roman" w:cs="Times New Roman"/>
+          <w:b/>
+          <w:bCs/>
           <w:sz w:val="24"/>
           <w:szCs w:val="24"/>
         </w:rPr>
-        <w:t xml:space="preserve">Intel Core i5-5200U (2.20 GHz) </w:t>
+        <w:t>Processo</w:t>
       </w:r>
       <w:r>
         <w:rPr>
@@ -11959,7 +12265,7 @@
           <w:sz w:val="24"/>
           <w:szCs w:val="24"/>
         </w:rPr>
-        <w:br/>
+        <w:t xml:space="preserve">r </w:t>
       </w:r>
       <w:r>
         <w:rPr>
@@ -11967,7 +12273,7 @@
           <w:sz w:val="24"/>
           <w:szCs w:val="24"/>
         </w:rPr>
-        <w:t>NVIDIA GeForce GT830M (2GB GDDR3)</w:t>
+        <w:t xml:space="preserve">Intel Core i5-5200U (2.20 GHz) </w:t>
       </w:r>
       <w:r>
         <w:rPr>
@@ -11980,10 +12286,12 @@
       <w:r>
         <w:rPr>
           <w:rFonts w:ascii="Times New Roman" w:hAnsi="Times New Roman" w:cs="Times New Roman"/>
+          <w:b/>
+          <w:bCs/>
           <w:sz w:val="24"/>
           <w:szCs w:val="24"/>
         </w:rPr>
-        <w:t>4 GB DDR3L</w:t>
+        <w:t>Memory</w:t>
       </w:r>
       <w:r>
         <w:rPr>
@@ -11991,7 +12299,7 @@
           <w:sz w:val="24"/>
           <w:szCs w:val="24"/>
         </w:rPr>
-        <w:br/>
+        <w:t xml:space="preserve"> </w:t>
       </w:r>
       <w:r>
         <w:rPr>
@@ -11999,7 +12307,7 @@
           <w:sz w:val="24"/>
           <w:szCs w:val="24"/>
         </w:rPr>
-        <w:t>500 GB 5400 RPM</w:t>
+        <w:t>4 GB DDR3L</w:t>
       </w:r>
       <w:r>
         <w:rPr>
@@ -12007,7 +12315,7 @@
           <w:sz w:val="24"/>
           <w:szCs w:val="24"/>
         </w:rPr>
-        <w:br/>
+        <w:t xml:space="preserve"> </w:t>
       </w:r>
       <w:r>
         <w:rPr>
@@ -12015,7 +12323,7 @@
           <w:sz w:val="24"/>
           <w:szCs w:val="24"/>
         </w:rPr>
-        <w:t>14 inch (1366x768) HD</w:t>
+        <w:t>500 GB 5400 RPM</w:t>
       </w:r>
       <w:r>
         <w:rPr>
@@ -12028,9 +12336,88 @@
       <w:r>
         <w:rPr>
           <w:rFonts w:ascii="Times New Roman" w:hAnsi="Times New Roman" w:cs="Times New Roman"/>
+          <w:b/>
+          <w:bCs/>
           <w:sz w:val="24"/>
           <w:szCs w:val="24"/>
         </w:rPr>
+        <w:lastRenderedPageBreak/>
+        <w:t>Graphics</w:t>
+      </w:r>
+      <w:r>
+        <w:rPr>
+          <w:rFonts w:ascii="Times New Roman" w:hAnsi="Times New Roman" w:cs="Times New Roman"/>
+          <w:sz w:val="24"/>
+          <w:szCs w:val="24"/>
+        </w:rPr>
+        <w:t xml:space="preserve"> NVIDIA GeForce GT830M (2GB GDDR3)</w:t>
+      </w:r>
+      <w:r>
+        <w:rPr>
+          <w:rFonts w:ascii="Times New Roman" w:hAnsi="Times New Roman" w:cs="Times New Roman"/>
+          <w:sz w:val="24"/>
+          <w:szCs w:val="24"/>
+        </w:rPr>
+        <w:br/>
+      </w:r>
+      <w:r>
+        <w:rPr>
+          <w:rFonts w:ascii="Times New Roman" w:hAnsi="Times New Roman" w:cs="Times New Roman"/>
+          <w:b/>
+          <w:bCs/>
+          <w:sz w:val="24"/>
+          <w:szCs w:val="24"/>
+        </w:rPr>
+        <w:t>Screen size</w:t>
+      </w:r>
+      <w:r>
+        <w:rPr>
+          <w:rFonts w:ascii="Times New Roman" w:hAnsi="Times New Roman" w:cs="Times New Roman"/>
+          <w:sz w:val="24"/>
+          <w:szCs w:val="24"/>
+        </w:rPr>
+        <w:t xml:space="preserve"> </w:t>
+      </w:r>
+      <w:r>
+        <w:rPr>
+          <w:rFonts w:ascii="Times New Roman" w:hAnsi="Times New Roman" w:cs="Times New Roman"/>
+          <w:sz w:val="24"/>
+          <w:szCs w:val="24"/>
+        </w:rPr>
+        <w:t>14 inch (1366x768) HD</w:t>
+      </w:r>
+      <w:r>
+        <w:rPr>
+          <w:rFonts w:ascii="Times New Roman" w:hAnsi="Times New Roman" w:cs="Times New Roman"/>
+          <w:sz w:val="24"/>
+          <w:szCs w:val="24"/>
+        </w:rPr>
+        <w:br/>
+      </w:r>
+      <w:r>
+        <w:rPr>
+          <w:rFonts w:ascii="Times New Roman" w:hAnsi="Times New Roman" w:cs="Times New Roman"/>
+          <w:b/>
+          <w:bCs/>
+          <w:sz w:val="24"/>
+          <w:szCs w:val="24"/>
+        </w:rPr>
+        <w:t>Operating system</w:t>
+      </w:r>
+      <w:r>
+        <w:rPr>
+          <w:rFonts w:ascii="Times New Roman" w:hAnsi="Times New Roman" w:cs="Times New Roman"/>
+          <w:sz w:val="24"/>
+          <w:szCs w:val="24"/>
+        </w:rPr>
+        <w:t xml:space="preserve"> </w:t>
+      </w:r>
+      <w:r>
+        <w:rPr>
+          <w:rFonts w:ascii="Times New Roman" w:hAnsi="Times New Roman" w:cs="Times New Roman"/>
+          <w:sz w:val="24"/>
+          <w:szCs w:val="24"/>
+        </w:rPr>
         <w:t>Windows 8.1</w:t>
       </w:r>
     </w:p>
@@ -12046,11 +12433,9 @@
     </w:p>
     <w:p>
       <w:pPr>
-        <w:ind w:left="1440"/>
-        <w:rPr>
-          <w:rFonts w:ascii="Times New Roman" w:hAnsi="Times New Roman" w:cs="Times New Roman"/>
-          <w:b/>
-          <w:bCs/>
+        <w:ind w:left="720"/>
+        <w:rPr>
+          <w:rFonts w:ascii="Times New Roman" w:hAnsi="Times New Roman" w:cs="Times New Roman"/>
           <w:sz w:val="24"/>
           <w:szCs w:val="24"/>
         </w:rPr>
@@ -12063,18 +12448,215 @@
           <w:sz w:val="24"/>
           <w:szCs w:val="24"/>
         </w:rPr>
-        <w:t>MacBook</w:t>
+        <w:t>3.3.2</w:t>
+      </w:r>
+      <w:r>
+        <w:rPr>
+          <w:rFonts w:ascii="Times New Roman" w:hAnsi="Times New Roman" w:cs="Times New Roman"/>
+          <w:b/>
+          <w:bCs/>
+          <w:sz w:val="24"/>
+          <w:szCs w:val="24"/>
+        </w:rPr>
+        <w:tab/>
+      </w:r>
+      <w:r>
+        <w:rPr>
+          <w:rFonts w:ascii="Times New Roman" w:hAnsi="Times New Roman" w:cs="Times New Roman"/>
+          <w:b/>
+          <w:bCs/>
+          <w:sz w:val="24"/>
+          <w:szCs w:val="24"/>
+        </w:rPr>
+        <w:t>MacBook Pro (Retina, Mid 2014)</w:t>
       </w:r>
     </w:p>
     <w:p>
       <w:pPr>
-        <w:rPr>
-          <w:rFonts w:ascii="Times New Roman" w:hAnsi="Times New Roman" w:cs="Times New Roman"/>
-        </w:rPr>
-      </w:pPr>
-      <w:r>
-        <w:rPr>
-          <w:rFonts w:ascii="Times New Roman" w:hAnsi="Times New Roman" w:cs="Times New Roman"/>
+        <w:ind w:left="1440"/>
+        <w:rPr>
+          <w:rFonts w:ascii="Times New Roman" w:hAnsi="Times New Roman" w:cs="Times New Roman"/>
+          <w:sz w:val="24"/>
+          <w:szCs w:val="24"/>
+        </w:rPr>
+      </w:pPr>
+      <w:r>
+        <w:rPr>
+          <w:rFonts w:ascii="Times New Roman" w:hAnsi="Times New Roman" w:cs="Times New Roman"/>
+          <w:b/>
+          <w:bCs/>
+          <w:sz w:val="24"/>
+          <w:szCs w:val="24"/>
+        </w:rPr>
+        <w:t>Processor</w:t>
+      </w:r>
+      <w:r>
+        <w:rPr>
+          <w:rFonts w:ascii="Times New Roman" w:hAnsi="Times New Roman" w:cs="Times New Roman"/>
+          <w:sz w:val="24"/>
+          <w:szCs w:val="24"/>
+        </w:rPr>
+        <w:t xml:space="preserve"> 2.5 GHz Intel Core i7</w:t>
+      </w:r>
+      <w:r>
+        <w:rPr>
+          <w:rFonts w:ascii="Times New Roman" w:hAnsi="Times New Roman" w:cs="Times New Roman"/>
+          <w:sz w:val="24"/>
+          <w:szCs w:val="24"/>
+        </w:rPr>
+        <w:br/>
+      </w:r>
+      <w:r>
+        <w:rPr>
+          <w:rFonts w:ascii="Times New Roman" w:hAnsi="Times New Roman" w:cs="Times New Roman"/>
+          <w:b/>
+          <w:bCs/>
+          <w:sz w:val="24"/>
+          <w:szCs w:val="24"/>
+        </w:rPr>
+        <w:t>Memory</w:t>
+      </w:r>
+      <w:r>
+        <w:rPr>
+          <w:rFonts w:ascii="Times New Roman" w:hAnsi="Times New Roman" w:cs="Times New Roman"/>
+          <w:sz w:val="24"/>
+          <w:szCs w:val="24"/>
+        </w:rPr>
+        <w:t xml:space="preserve"> 16 GB 1600 MHz DDR 3</w:t>
+      </w:r>
+      <w:r>
+        <w:rPr>
+          <w:rFonts w:ascii="Times New Roman" w:hAnsi="Times New Roman" w:cs="Times New Roman"/>
+          <w:sz w:val="24"/>
+          <w:szCs w:val="24"/>
+        </w:rPr>
+        <w:br/>
+      </w:r>
+      <w:r>
+        <w:rPr>
+          <w:rFonts w:ascii="Times New Roman" w:hAnsi="Times New Roman" w:cs="Times New Roman"/>
+          <w:b/>
+          <w:bCs/>
+          <w:sz w:val="24"/>
+          <w:szCs w:val="24"/>
+        </w:rPr>
+        <w:t>Graphics</w:t>
+      </w:r>
+      <w:r>
+        <w:rPr>
+          <w:rFonts w:ascii="Times New Roman" w:hAnsi="Times New Roman" w:cs="Times New Roman"/>
+          <w:sz w:val="24"/>
+          <w:szCs w:val="24"/>
+        </w:rPr>
+        <w:t xml:space="preserve"> NVIDIA GeForce GT 750M 2048MB Intel Iris Pro 1536MB</w:t>
+      </w:r>
+      <w:r>
+        <w:rPr>
+          <w:rFonts w:ascii="Times New Roman" w:hAnsi="Times New Roman" w:cs="Times New Roman"/>
+          <w:sz w:val="24"/>
+          <w:szCs w:val="24"/>
+        </w:rPr>
+        <w:br/>
+      </w:r>
+      <w:r>
+        <w:rPr>
+          <w:rFonts w:ascii="Times New Roman" w:hAnsi="Times New Roman" w:cs="Times New Roman"/>
+          <w:b/>
+          <w:bCs/>
+          <w:sz w:val="24"/>
+          <w:szCs w:val="24"/>
+        </w:rPr>
+        <w:t>Screen size</w:t>
+      </w:r>
+      <w:r>
+        <w:rPr>
+          <w:rFonts w:ascii="Times New Roman" w:hAnsi="Times New Roman" w:cs="Times New Roman"/>
+          <w:sz w:val="24"/>
+          <w:szCs w:val="24"/>
+        </w:rPr>
+        <w:t xml:space="preserve"> </w:t>
+      </w:r>
+      <w:r>
+        <w:rPr>
+          <w:rFonts w:ascii="Times New Roman" w:hAnsi="Times New Roman" w:cs="Times New Roman"/>
+          <w:sz w:val="24"/>
+          <w:szCs w:val="24"/>
+        </w:rPr>
+        <w:t>1</w:t>
+      </w:r>
+      <w:r>
+        <w:rPr>
+          <w:rFonts w:ascii="Times New Roman" w:hAnsi="Times New Roman" w:cs="Times New Roman"/>
+          <w:sz w:val="24"/>
+          <w:szCs w:val="24"/>
+        </w:rPr>
+        <w:t>5</w:t>
+      </w:r>
+      <w:r>
+        <w:rPr>
+          <w:rFonts w:ascii="Times New Roman" w:hAnsi="Times New Roman" w:cs="Times New Roman"/>
+          <w:sz w:val="24"/>
+          <w:szCs w:val="24"/>
+        </w:rPr>
+        <w:t xml:space="preserve"> inch</w:t>
+      </w:r>
+      <w:r>
+        <w:rPr>
+          <w:rFonts w:ascii="Times New Roman" w:hAnsi="Times New Roman" w:cs="Times New Roman"/>
+          <w:sz w:val="24"/>
+          <w:szCs w:val="24"/>
+        </w:rPr>
+        <w:br/>
+      </w:r>
+      <w:r>
+        <w:rPr>
+          <w:rFonts w:ascii="Times New Roman" w:hAnsi="Times New Roman" w:cs="Times New Roman"/>
+          <w:b/>
+          <w:bCs/>
+          <w:sz w:val="24"/>
+          <w:szCs w:val="24"/>
+        </w:rPr>
+        <w:t>Operating system</w:t>
+      </w:r>
+      <w:r>
+        <w:rPr>
+          <w:rFonts w:ascii="Times New Roman" w:hAnsi="Times New Roman" w:cs="Times New Roman"/>
+          <w:sz w:val="24"/>
+          <w:szCs w:val="24"/>
+        </w:rPr>
+        <w:t xml:space="preserve"> macOS Sierra</w:t>
+      </w:r>
+    </w:p>
+    <w:p>
+      <w:pPr>
+        <w:rPr>
+          <w:rFonts w:ascii="Times New Roman" w:hAnsi="Times New Roman" w:cs="Times New Roman"/>
+          <w:b/>
+          <w:bCs/>
+          <w:sz w:val="24"/>
+          <w:szCs w:val="24"/>
+        </w:rPr>
+      </w:pPr>
+    </w:p>
+    <w:p>
+      <w:pPr>
+        <w:rPr>
+          <w:rFonts w:ascii="Times New Roman" w:hAnsi="Times New Roman" w:cs="Times New Roman"/>
+        </w:rPr>
+      </w:pPr>
+      <w:r>
+        <w:rPr>
+          <w:rFonts w:ascii="Times New Roman" w:hAnsi="Times New Roman" w:cs="Times New Roman"/>
+          <w:sz w:val="24"/>
+          <w:szCs w:val="24"/>
+        </w:rPr>
+        <w:br/>
+      </w:r>
+      <w:r>
+        <w:rPr>
+          <w:rFonts w:ascii="Times New Roman" w:hAnsi="Times New Roman" w:cs="Times New Roman"/>
+          <w:sz w:val="24"/>
+          <w:szCs w:val="24"/>
         </w:rPr>
         <w:br w:type="page"/>
       </w:r>
@@ -12730,21 +13312,7 @@
           <w:sz w:val="23"/>
           <w:szCs w:val="23"/>
         </w:rPr>
-        <w:t xml:space="preserve">A software Version Control Strategy is developed. Items of Software Configuration are identified, defined and </w:t>
-      </w:r>
-      <w:r>
-        <w:rPr>
-          <w:sz w:val="23"/>
-          <w:szCs w:val="23"/>
-        </w:rPr>
-        <w:t>base lined</w:t>
-      </w:r>
-      <w:r>
-        <w:rPr>
-          <w:sz w:val="23"/>
-          <w:szCs w:val="23"/>
-        </w:rPr>
-        <w:t xml:space="preserve">. Modifications and releases of the items are controlled and made available to the Customer and Work Team including the storage, handling and delivery of the items. </w:t>
+        <w:t xml:space="preserve">A software Version Control Strategy is developed. Items of Software Configuration are identified, defined and base lined. Modifications and releases of the items are controlled and made available to the Customer and Work Team including the storage, handling and delivery of the items. </w:t>
       </w:r>
     </w:p>
     <w:p>
@@ -12861,14 +13429,6 @@
           <w:szCs w:val="26"/>
         </w:rPr>
         <w:tab/>
-      </w:r>
-      <w:r>
-        <w:rPr>
-          <w:b/>
-          <w:bCs/>
-          <w:sz w:val="26"/>
-          <w:szCs w:val="26"/>
-        </w:rPr>
         <w:t xml:space="preserve">PM Activities </w:t>
       </w:r>
     </w:p>
@@ -13359,21 +13919,7 @@
           <w:b/>
           <w:bCs/>
         </w:rPr>
-        <w:t>SI.</w:t>
-      </w:r>
-      <w:r>
-        <w:rPr>
-          <w:b/>
-          <w:bCs/>
-        </w:rPr>
-        <w:t>0</w:t>
-      </w:r>
-      <w:r>
-        <w:rPr>
-          <w:b/>
-          <w:bCs/>
-        </w:rPr>
-        <w:t>1</w:t>
+        <w:t>SI.01</w:t>
       </w:r>
       <w:r>
         <w:t>: Tasks of the activities are performed through the accomplishment of the current Project Plan.</w:t>
@@ -13390,30 +13936,10 @@
           <w:b/>
           <w:bCs/>
         </w:rPr>
-        <w:t>SI.</w:t>
-      </w:r>
-      <w:r>
-        <w:rPr>
-          <w:b/>
-          <w:bCs/>
-        </w:rPr>
-        <w:t>0</w:t>
-      </w:r>
-      <w:r>
-        <w:rPr>
-          <w:b/>
-          <w:bCs/>
-        </w:rPr>
-        <w:t>2</w:t>
-      </w:r>
-      <w:r>
-        <w:t xml:space="preserve">: Software requirements are defined, analyzed for correctness and testability, approved by the Customer, </w:t>
-      </w:r>
-      <w:r>
-        <w:t>base lined</w:t>
-      </w:r>
-      <w:r>
-        <w:t xml:space="preserve"> and communicated.</w:t>
+        <w:t>SI.02</w:t>
+      </w:r>
+      <w:r>
+        <w:t>: Software requirements are defined, analyzed for correctness and testability, approved by the Customer, base lined and communicated.</w:t>
       </w:r>
     </w:p>
     <w:p>
@@ -13427,23 +13953,10 @@
           <w:b/>
           <w:bCs/>
         </w:rPr>
-        <w:t>SI.0</w:t>
-      </w:r>
-      <w:r>
-        <w:rPr>
-          <w:b/>
-          <w:bCs/>
-        </w:rPr>
-        <w:t>3</w:t>
-      </w:r>
-      <w:r>
-        <w:t xml:space="preserve">: Software architectural and detailed design is developed and </w:t>
-      </w:r>
-      <w:r>
-        <w:t>base lined</w:t>
-      </w:r>
-      <w:r>
-        <w:t>. It describes the software items and internal and external interfaces of them. Consistency and traceability to software requirements are established.</w:t>
+        <w:t>SI.03</w:t>
+      </w:r>
+      <w:r>
+        <w:t>: Software architectural and detailed design is developed and base lined. It describes the software items and internal and external interfaces of them. Consistency and traceability to software requirements are established.</w:t>
       </w:r>
     </w:p>
     <w:p>
@@ -13457,14 +13970,7 @@
           <w:b/>
           <w:bCs/>
         </w:rPr>
-        <w:t>SI.0</w:t>
-      </w:r>
-      <w:r>
-        <w:rPr>
-          <w:b/>
-          <w:bCs/>
-        </w:rPr>
-        <w:t>4</w:t>
+        <w:t>SI.04</w:t>
       </w:r>
       <w:r>
         <w:t>: Software components defined by the design are produced. Unit test are defined and performed to verify the consistency with requirements and the design. Traceability to the requirements and design are established.</w:t>
@@ -13481,14 +13987,7 @@
           <w:b/>
           <w:bCs/>
         </w:rPr>
-        <w:t>SI.0</w:t>
-      </w:r>
-      <w:r>
-        <w:rPr>
-          <w:b/>
-          <w:bCs/>
-        </w:rPr>
-        <w:t>5</w:t>
+        <w:t>SI.05</w:t>
       </w:r>
       <w:r>
         <w:t>: Software is produced performing integration of software components and verified using Test Cases and Test Procedures. Results are recorded at the Test Report. Defects are corrected and consistency and traceability to Software Design are established.</w:t>
@@ -13505,23 +14004,10 @@
           <w:b/>
           <w:bCs/>
         </w:rPr>
-        <w:t>SI.0</w:t>
-      </w:r>
-      <w:r>
-        <w:rPr>
-          <w:b/>
-          <w:bCs/>
-        </w:rPr>
-        <w:t>6</w:t>
-      </w:r>
-      <w:r>
-        <w:t xml:space="preserve">: A Software Configuration that meets the Requirements Specification as agreed to with the Customer, which includes user, operation and maintenance documentations is integrated, </w:t>
-      </w:r>
-      <w:r>
-        <w:t>base lined</w:t>
-      </w:r>
-      <w:r>
-        <w:t xml:space="preserve"> and stored at the Project Repository. Needs for changes to the Software Configuration are detected and related Change Requests are initiated.</w:t>
+        <w:t>SI.06</w:t>
+      </w:r>
+      <w:r>
+        <w:t>: A Software Configuration that meets the Requirements Specification as agreed to with the Customer, which includes user, operation and maintenance documentations is integrated, base lined and stored at the Project Repository. Needs for changes to the Software Configuration are detected and related Change Requests are initiated.</w:t>
       </w:r>
     </w:p>
     <w:p>
@@ -13535,14 +14021,7 @@
           <w:b/>
           <w:bCs/>
         </w:rPr>
-        <w:t>SI.0</w:t>
-      </w:r>
-      <w:r>
-        <w:rPr>
-          <w:b/>
-          <w:bCs/>
-        </w:rPr>
-        <w:t>7</w:t>
+        <w:t>SI.07</w:t>
       </w:r>
       <w:r>
         <w:t xml:space="preserve">: Verification and Validation tasks of all required work products are performed using the defined criteria to achieve consistency among output and </w:t>
@@ -13625,13 +14104,7 @@
         <w:jc w:val="both"/>
       </w:pPr>
       <w:r>
-        <w:t>SI.</w:t>
-      </w:r>
-      <w:r>
-        <w:t>0</w:t>
-      </w:r>
-      <w:r>
-        <w:t>1 Software Implementation Initiation</w:t>
+        <w:t>SI.01 Software Implementation Initiation</w:t>
       </w:r>
     </w:p>
     <w:p>
@@ -13641,13 +14114,7 @@
         <w:jc w:val="both"/>
       </w:pPr>
       <w:r>
-        <w:t>SI.</w:t>
-      </w:r>
-      <w:r>
-        <w:t>0</w:t>
-      </w:r>
-      <w:r>
-        <w:t>2 Software Requirements Analysis</w:t>
+        <w:t>SI.02 Software Requirements Analysis</w:t>
       </w:r>
     </w:p>
     <w:p>
@@ -13657,13 +14124,7 @@
         <w:jc w:val="both"/>
       </w:pPr>
       <w:r>
-        <w:t>SI.</w:t>
-      </w:r>
-      <w:r>
-        <w:t>0</w:t>
-      </w:r>
-      <w:r>
-        <w:t>3 Software Architectural and Detailed Design</w:t>
+        <w:t>SI.03 Software Architectural and Detailed Design</w:t>
       </w:r>
     </w:p>
     <w:p>
@@ -13673,13 +14134,7 @@
         <w:jc w:val="both"/>
       </w:pPr>
       <w:r>
-        <w:t>SI.</w:t>
-      </w:r>
-      <w:r>
-        <w:t>0</w:t>
-      </w:r>
-      <w:r>
-        <w:t>4 Software Construction</w:t>
+        <w:t>SI.04 Software Construction</w:t>
       </w:r>
     </w:p>
     <w:p>
@@ -13689,13 +14144,7 @@
         <w:jc w:val="both"/>
       </w:pPr>
       <w:r>
-        <w:t>SI.</w:t>
-      </w:r>
-      <w:r>
-        <w:t>0</w:t>
-      </w:r>
-      <w:r>
-        <w:t>5 Software Integration and Tests</w:t>
+        <w:t>SI.05 Software Integration and Tests</w:t>
       </w:r>
     </w:p>
     <w:p>
@@ -13705,13 +14154,7 @@
         <w:jc w:val="both"/>
       </w:pPr>
       <w:r>
-        <w:t>SI.</w:t>
-      </w:r>
-      <w:r>
-        <w:t>0</w:t>
-      </w:r>
-      <w:r>
-        <w:t>6 Product Delivery</w:t>
+        <w:t>SI.06 Product Delivery</w:t>
       </w:r>
     </w:p>
     <w:p>
@@ -15511,10 +15954,7 @@
         <w:t>Chapter Five | Schedule and Milestone</w:t>
       </w:r>
     </w:p>
-    <w:p>
-      <w:bookmarkStart w:id="0" w:name="_GoBack"/>
-      <w:bookmarkEnd w:id="0"/>
-    </w:p>
+    <w:p/>
     <w:tbl>
       <w:tblPr>
         <w:tblStyle w:val="TableGrid"/>
@@ -15737,6 +16177,14 @@
                 <w:szCs w:val="24"/>
               </w:rPr>
             </w:pPr>
+            <w:r>
+              <w:rPr>
+                <w:rFonts w:ascii="Times New Roman" w:hAnsi="Times New Roman" w:cs="Times New Roman"/>
+                <w:sz w:val="24"/>
+                <w:szCs w:val="24"/>
+              </w:rPr>
+              <w:t>02/12/2016</w:t>
+            </w:r>
           </w:p>
         </w:tc>
       </w:tr>
@@ -15846,6 +16294,14 @@
                 <w:szCs w:val="24"/>
               </w:rPr>
             </w:pPr>
+            <w:r>
+              <w:rPr>
+                <w:rFonts w:ascii="Times New Roman" w:hAnsi="Times New Roman" w:cs="Times New Roman"/>
+                <w:sz w:val="24"/>
+                <w:szCs w:val="24"/>
+              </w:rPr>
+              <w:t>02/02/2017</w:t>
+            </w:r>
           </w:p>
         </w:tc>
       </w:tr>
@@ -15999,6 +16455,14 @@
                 <w:szCs w:val="24"/>
               </w:rPr>
             </w:pPr>
+            <w:r>
+              <w:rPr>
+                <w:rFonts w:ascii="Times New Roman" w:hAnsi="Times New Roman" w:cs="Times New Roman"/>
+                <w:sz w:val="24"/>
+                <w:szCs w:val="24"/>
+              </w:rPr>
+              <w:t>09/03/2017</w:t>
+            </w:r>
           </w:p>
         </w:tc>
       </w:tr>
@@ -16092,7 +16556,15 @@
                 <w:sz w:val="24"/>
                 <w:szCs w:val="24"/>
               </w:rPr>
-              <w:t>Develop feature #3,#4,#5</w:t>
+              <w:t>R-submit S</w:t>
+            </w:r>
+            <w:r>
+              <w:rPr>
+                <w:rFonts w:ascii="Times New Roman" w:hAnsi="Times New Roman" w:cs="Times New Roman"/>
+                <w:sz w:val="24"/>
+                <w:szCs w:val="24"/>
+              </w:rPr>
+              <w:t>RS, SDD documents</w:t>
             </w:r>
           </w:p>
           <w:p>
@@ -16114,74 +16586,9 @@
                 <w:sz w:val="24"/>
                 <w:szCs w:val="24"/>
               </w:rPr>
-              <w:t>Progress II presentation</w:t>
-            </w:r>
-          </w:p>
-        </w:tc>
-        <w:tc>
-          <w:tcPr>
-            <w:tcW w:w="2231" w:type="dxa"/>
-          </w:tcPr>
-          <w:p>
-            <w:pPr>
-              <w:rPr>
-                <w:rFonts w:ascii="Times New Roman" w:hAnsi="Times New Roman" w:cs="Times New Roman"/>
-                <w:sz w:val="24"/>
-                <w:szCs w:val="24"/>
-              </w:rPr>
-            </w:pPr>
-          </w:p>
-        </w:tc>
-      </w:tr>
-      <w:tr>
-        <w:tc>
-          <w:tcPr>
-            <w:tcW w:w="1216" w:type="dxa"/>
-          </w:tcPr>
-          <w:p>
-            <w:pPr>
-              <w:rPr>
-                <w:rFonts w:ascii="Times New Roman" w:hAnsi="Times New Roman" w:cs="Times New Roman"/>
-                <w:sz w:val="24"/>
-                <w:szCs w:val="24"/>
-              </w:rPr>
-            </w:pPr>
-            <w:r>
-              <w:rPr>
-                <w:rFonts w:ascii="Times New Roman" w:hAnsi="Times New Roman" w:cs="Times New Roman"/>
-                <w:sz w:val="24"/>
-                <w:szCs w:val="24"/>
-              </w:rPr>
-              <w:t>M4</w:t>
-            </w:r>
-          </w:p>
-        </w:tc>
-        <w:tc>
-          <w:tcPr>
-            <w:tcW w:w="2465" w:type="dxa"/>
-          </w:tcPr>
-          <w:p>
-            <w:pPr>
-              <w:rPr>
-                <w:rFonts w:ascii="Times New Roman" w:hAnsi="Times New Roman" w:cs="Times New Roman"/>
-                <w:sz w:val="24"/>
-                <w:szCs w:val="24"/>
-              </w:rPr>
-            </w:pPr>
-            <w:r>
-              <w:rPr>
-                <w:rFonts w:ascii="Times New Roman" w:hAnsi="Times New Roman" w:cs="Times New Roman"/>
-                <w:sz w:val="24"/>
-                <w:szCs w:val="24"/>
-              </w:rPr>
-              <w:t>Start final progress</w:t>
-            </w:r>
-          </w:p>
-        </w:tc>
-        <w:tc>
-          <w:tcPr>
-            <w:tcW w:w="3104" w:type="dxa"/>
-          </w:tcPr>
+              <w:t>Develop feature #3,#4,#5</w:t>
+            </w:r>
+          </w:p>
           <w:p>
             <w:pPr>
               <w:pStyle w:val="ListParagraph"/>
@@ -16201,17 +16608,82 @@
                 <w:sz w:val="24"/>
                 <w:szCs w:val="24"/>
               </w:rPr>
-              <w:t>Re-submit progress I</w:t>
-            </w:r>
-            <w:r>
-              <w:rPr>
-                <w:rFonts w:ascii="Times New Roman" w:hAnsi="Times New Roman" w:cs="Times New Roman"/>
-                <w:sz w:val="24"/>
-                <w:szCs w:val="24"/>
-              </w:rPr>
-              <w:t>I</w:t>
-            </w:r>
-          </w:p>
+              <w:t>Progress II presentation</w:t>
+            </w:r>
+          </w:p>
+        </w:tc>
+        <w:tc>
+          <w:tcPr>
+            <w:tcW w:w="2231" w:type="dxa"/>
+          </w:tcPr>
+          <w:p>
+            <w:pPr>
+              <w:rPr>
+                <w:rFonts w:ascii="Times New Roman" w:hAnsi="Times New Roman" w:cs="Times New Roman"/>
+                <w:sz w:val="24"/>
+                <w:szCs w:val="24"/>
+              </w:rPr>
+            </w:pPr>
+            <w:r>
+              <w:rPr>
+                <w:rFonts w:ascii="Times New Roman" w:hAnsi="Times New Roman" w:cs="Times New Roman"/>
+                <w:sz w:val="24"/>
+                <w:szCs w:val="24"/>
+              </w:rPr>
+              <w:t>30/03/2017</w:t>
+            </w:r>
+          </w:p>
+        </w:tc>
+      </w:tr>
+      <w:tr>
+        <w:tc>
+          <w:tcPr>
+            <w:tcW w:w="1216" w:type="dxa"/>
+          </w:tcPr>
+          <w:p>
+            <w:pPr>
+              <w:rPr>
+                <w:rFonts w:ascii="Times New Roman" w:hAnsi="Times New Roman" w:cs="Times New Roman"/>
+                <w:sz w:val="24"/>
+                <w:szCs w:val="24"/>
+              </w:rPr>
+            </w:pPr>
+            <w:r>
+              <w:rPr>
+                <w:rFonts w:ascii="Times New Roman" w:hAnsi="Times New Roman" w:cs="Times New Roman"/>
+                <w:sz w:val="24"/>
+                <w:szCs w:val="24"/>
+              </w:rPr>
+              <w:t>M4</w:t>
+            </w:r>
+          </w:p>
+        </w:tc>
+        <w:tc>
+          <w:tcPr>
+            <w:tcW w:w="2465" w:type="dxa"/>
+          </w:tcPr>
+          <w:p>
+            <w:pPr>
+              <w:rPr>
+                <w:rFonts w:ascii="Times New Roman" w:hAnsi="Times New Roman" w:cs="Times New Roman"/>
+                <w:sz w:val="24"/>
+                <w:szCs w:val="24"/>
+              </w:rPr>
+            </w:pPr>
+            <w:r>
+              <w:rPr>
+                <w:rFonts w:ascii="Times New Roman" w:hAnsi="Times New Roman" w:cs="Times New Roman"/>
+                <w:sz w:val="24"/>
+                <w:szCs w:val="24"/>
+              </w:rPr>
+              <w:t>Start final progress</w:t>
+            </w:r>
+          </w:p>
+        </w:tc>
+        <w:tc>
+          <w:tcPr>
+            <w:tcW w:w="3104" w:type="dxa"/>
+          </w:tcPr>
           <w:p>
             <w:pPr>
               <w:pStyle w:val="ListParagraph"/>
@@ -16231,7 +16703,7 @@
                 <w:sz w:val="24"/>
                 <w:szCs w:val="24"/>
               </w:rPr>
-              <w:t>Integrate all features</w:t>
+              <w:t>Re-submit progress II</w:t>
             </w:r>
           </w:p>
           <w:p>
@@ -16253,7 +16725,7 @@
                 <w:sz w:val="24"/>
                 <w:szCs w:val="24"/>
               </w:rPr>
-              <w:t>Integrate all documents</w:t>
+              <w:t>Integrate all features</w:t>
             </w:r>
           </w:p>
           <w:p>
@@ -16275,6 +16747,28 @@
                 <w:sz w:val="24"/>
                 <w:szCs w:val="24"/>
               </w:rPr>
+              <w:t>Integrate all documents</w:t>
+            </w:r>
+          </w:p>
+          <w:p>
+            <w:pPr>
+              <w:pStyle w:val="ListParagraph"/>
+              <w:numPr>
+                <w:ilvl w:val="0"/>
+                <w:numId w:val="20"/>
+              </w:numPr>
+              <w:rPr>
+                <w:rFonts w:ascii="Times New Roman" w:hAnsi="Times New Roman" w:cs="Times New Roman"/>
+                <w:sz w:val="24"/>
+                <w:szCs w:val="24"/>
+              </w:rPr>
+            </w:pPr>
+            <w:r>
+              <w:rPr>
+                <w:rFonts w:ascii="Times New Roman" w:hAnsi="Times New Roman" w:cs="Times New Roman"/>
+                <w:sz w:val="24"/>
+                <w:szCs w:val="24"/>
+              </w:rPr>
               <w:t>Final progress presentation</w:t>
             </w:r>
           </w:p>
@@ -16291,6 +16785,14 @@
                 <w:szCs w:val="24"/>
               </w:rPr>
             </w:pPr>
+            <w:r>
+              <w:rPr>
+                <w:rFonts w:ascii="Times New Roman" w:hAnsi="Times New Roman" w:cs="Times New Roman"/>
+                <w:sz w:val="24"/>
+                <w:szCs w:val="24"/>
+              </w:rPr>
+              <w:t>27/04/2017</w:t>
+            </w:r>
           </w:p>
         </w:tc>
       </w:tr>
@@ -16373,6 +16875,14 @@
                 <w:szCs w:val="24"/>
               </w:rPr>
             </w:pPr>
+            <w:r>
+              <w:rPr>
+                <w:rFonts w:ascii="Times New Roman" w:hAnsi="Times New Roman" w:cs="Times New Roman"/>
+                <w:sz w:val="24"/>
+                <w:szCs w:val="24"/>
+              </w:rPr>
+              <w:t>29/04/2017</w:t>
+            </w:r>
           </w:p>
         </w:tc>
       </w:tr>
@@ -17528,6 +18038,119 @@
     </w:lvl>
   </w:abstractNum>
   <w:abstractNum w:abstractNumId="10">
+    <w:nsid w:val="39983A53"/>
+    <w:multiLevelType w:val="hybridMultilevel"/>
+    <w:tmpl w:val="8C1A364E"/>
+    <w:lvl w:ilvl="0" w:tplc="04090001">
+      <w:start w:val="1"/>
+      <w:numFmt w:val="bullet"/>
+      <w:lvlText w:val=""/>
+      <w:lvlJc w:val="left"/>
+      <w:pPr>
+        <w:ind w:left="720" w:hanging="360"/>
+      </w:pPr>
+      <w:rPr>
+        <w:rFonts w:ascii="Symbol" w:hAnsi="Symbol" w:hint="default"/>
+      </w:rPr>
+    </w:lvl>
+    <w:lvl w:ilvl="1" w:tplc="04090003" w:tentative="1">
+      <w:start w:val="1"/>
+      <w:numFmt w:val="bullet"/>
+      <w:lvlText w:val="o"/>
+      <w:lvlJc w:val="left"/>
+      <w:pPr>
+        <w:ind w:left="1440" w:hanging="360"/>
+      </w:pPr>
+      <w:rPr>
+        <w:rFonts w:ascii="Courier New" w:hAnsi="Courier New" w:cs="Courier New" w:hint="default"/>
+      </w:rPr>
+    </w:lvl>
+    <w:lvl w:ilvl="2" w:tplc="04090005" w:tentative="1">
+      <w:start w:val="1"/>
+      <w:numFmt w:val="bullet"/>
+      <w:lvlText w:val=""/>
+      <w:lvlJc w:val="left"/>
+      <w:pPr>
+        <w:ind w:left="2160" w:hanging="360"/>
+      </w:pPr>
+      <w:rPr>
+        <w:rFonts w:ascii="Wingdings" w:hAnsi="Wingdings" w:hint="default"/>
+      </w:rPr>
+    </w:lvl>
+    <w:lvl w:ilvl="3" w:tplc="04090001" w:tentative="1">
+      <w:start w:val="1"/>
+      <w:numFmt w:val="bullet"/>
+      <w:lvlText w:val=""/>
+      <w:lvlJc w:val="left"/>
+      <w:pPr>
+        <w:ind w:left="2880" w:hanging="360"/>
+      </w:pPr>
+      <w:rPr>
+        <w:rFonts w:ascii="Symbol" w:hAnsi="Symbol" w:hint="default"/>
+      </w:rPr>
+    </w:lvl>
+    <w:lvl w:ilvl="4" w:tplc="04090003" w:tentative="1">
+      <w:start w:val="1"/>
+      <w:numFmt w:val="bullet"/>
+      <w:lvlText w:val="o"/>
+      <w:lvlJc w:val="left"/>
+      <w:pPr>
+        <w:ind w:left="3600" w:hanging="360"/>
+      </w:pPr>
+      <w:rPr>
+        <w:rFonts w:ascii="Courier New" w:hAnsi="Courier New" w:cs="Courier New" w:hint="default"/>
+      </w:rPr>
+    </w:lvl>
+    <w:lvl w:ilvl="5" w:tplc="04090005" w:tentative="1">
+      <w:start w:val="1"/>
+      <w:numFmt w:val="bullet"/>
+      <w:lvlText w:val=""/>
+      <w:lvlJc w:val="left"/>
+      <w:pPr>
+        <w:ind w:left="4320" w:hanging="360"/>
+      </w:pPr>
+      <w:rPr>
+        <w:rFonts w:ascii="Wingdings" w:hAnsi="Wingdings" w:hint="default"/>
+      </w:rPr>
+    </w:lvl>
+    <w:lvl w:ilvl="6" w:tplc="04090001" w:tentative="1">
+      <w:start w:val="1"/>
+      <w:numFmt w:val="bullet"/>
+      <w:lvlText w:val=""/>
+      <w:lvlJc w:val="left"/>
+      <w:pPr>
+        <w:ind w:left="5040" w:hanging="360"/>
+      </w:pPr>
+      <w:rPr>
+        <w:rFonts w:ascii="Symbol" w:hAnsi="Symbol" w:hint="default"/>
+      </w:rPr>
+    </w:lvl>
+    <w:lvl w:ilvl="7" w:tplc="04090003" w:tentative="1">
+      <w:start w:val="1"/>
+      <w:numFmt w:val="bullet"/>
+      <w:lvlText w:val="o"/>
+      <w:lvlJc w:val="left"/>
+      <w:pPr>
+        <w:ind w:left="5760" w:hanging="360"/>
+      </w:pPr>
+      <w:rPr>
+        <w:rFonts w:ascii="Courier New" w:hAnsi="Courier New" w:cs="Courier New" w:hint="default"/>
+      </w:rPr>
+    </w:lvl>
+    <w:lvl w:ilvl="8" w:tplc="04090005" w:tentative="1">
+      <w:start w:val="1"/>
+      <w:numFmt w:val="bullet"/>
+      <w:lvlText w:val=""/>
+      <w:lvlJc w:val="left"/>
+      <w:pPr>
+        <w:ind w:left="6480" w:hanging="360"/>
+      </w:pPr>
+      <w:rPr>
+        <w:rFonts w:ascii="Wingdings" w:hAnsi="Wingdings" w:hint="default"/>
+      </w:rPr>
+    </w:lvl>
+  </w:abstractNum>
+  <w:abstractNum w:abstractNumId="11">
     <w:nsid w:val="3BAC740A"/>
     <w:multiLevelType w:val="hybridMultilevel"/>
     <w:tmpl w:val="DE4821DE"/>
@@ -17640,7 +18263,7 @@
       </w:rPr>
     </w:lvl>
   </w:abstractNum>
-  <w:abstractNum w:abstractNumId="11">
+  <w:abstractNum w:abstractNumId="12">
     <w:nsid w:val="43C81D33"/>
     <w:multiLevelType w:val="hybridMultilevel"/>
     <w:tmpl w:val="CE22A444"/>
@@ -17753,7 +18376,7 @@
       </w:rPr>
     </w:lvl>
   </w:abstractNum>
-  <w:abstractNum w:abstractNumId="12">
+  <w:abstractNum w:abstractNumId="13">
     <w:nsid w:val="4DC55661"/>
     <w:multiLevelType w:val="hybridMultilevel"/>
     <w:tmpl w:val="5D8E76DC"/>
@@ -17866,7 +18489,7 @@
       </w:rPr>
     </w:lvl>
   </w:abstractNum>
-  <w:abstractNum w:abstractNumId="13">
+  <w:abstractNum w:abstractNumId="14">
     <w:nsid w:val="4F5D680E"/>
     <w:multiLevelType w:val="hybridMultilevel"/>
     <w:tmpl w:val="EAA8D394"/>
@@ -17957,7 +18580,7 @@
       </w:pPr>
     </w:lvl>
   </w:abstractNum>
-  <w:abstractNum w:abstractNumId="14">
+  <w:abstractNum w:abstractNumId="15">
     <w:nsid w:val="57022F25"/>
     <w:multiLevelType w:val="hybridMultilevel"/>
     <w:tmpl w:val="BE9034BE"/>
@@ -18070,7 +18693,7 @@
       </w:rPr>
     </w:lvl>
   </w:abstractNum>
-  <w:abstractNum w:abstractNumId="15">
+  <w:abstractNum w:abstractNumId="16">
     <w:nsid w:val="6107101F"/>
     <w:multiLevelType w:val="hybridMultilevel"/>
     <w:tmpl w:val="5734C544"/>
@@ -18183,7 +18806,7 @@
       </w:rPr>
     </w:lvl>
   </w:abstractNum>
-  <w:abstractNum w:abstractNumId="16">
+  <w:abstractNum w:abstractNumId="17">
     <w:nsid w:val="65152C7C"/>
     <w:multiLevelType w:val="hybridMultilevel"/>
     <w:tmpl w:val="97A88CDA"/>
@@ -18296,7 +18919,7 @@
       </w:rPr>
     </w:lvl>
   </w:abstractNum>
-  <w:abstractNum w:abstractNumId="17">
+  <w:abstractNum w:abstractNumId="18">
     <w:nsid w:val="65D30DB5"/>
     <w:multiLevelType w:val="hybridMultilevel"/>
     <w:tmpl w:val="1A663A22"/>
@@ -18409,7 +19032,7 @@
       </w:rPr>
     </w:lvl>
   </w:abstractNum>
-  <w:abstractNum w:abstractNumId="18">
+  <w:abstractNum w:abstractNumId="19">
     <w:nsid w:val="73BF49C2"/>
     <w:multiLevelType w:val="hybridMultilevel"/>
     <w:tmpl w:val="A40860E4"/>
@@ -18522,7 +19145,7 @@
       </w:rPr>
     </w:lvl>
   </w:abstractNum>
-  <w:abstractNum w:abstractNumId="19">
+  <w:abstractNum w:abstractNumId="20">
     <w:nsid w:val="75D9454C"/>
     <w:multiLevelType w:val="hybridMultilevel"/>
     <w:tmpl w:val="8F1C9E04"/>
@@ -18635,7 +19258,7 @@
       </w:rPr>
     </w:lvl>
   </w:abstractNum>
-  <w:abstractNum w:abstractNumId="20">
+  <w:abstractNum w:abstractNumId="21">
     <w:nsid w:val="77827EEA"/>
     <w:multiLevelType w:val="hybridMultilevel"/>
     <w:tmpl w:val="9C783E84"/>
@@ -18748,7 +19371,7 @@
       </w:rPr>
     </w:lvl>
   </w:abstractNum>
-  <w:abstractNum w:abstractNumId="21">
+  <w:abstractNum w:abstractNumId="22">
     <w:nsid w:val="79FA4D4B"/>
     <w:multiLevelType w:val="hybridMultilevel"/>
     <w:tmpl w:val="9F167BBC"/>
@@ -18840,7 +19463,7 @@
     </w:lvl>
   </w:abstractNum>
   <w:num w:numId="1">
-    <w:abstractNumId w:val="17"/>
+    <w:abstractNumId w:val="18"/>
   </w:num>
   <w:num w:numId="2">
     <w:abstractNumId w:val="5"/>
@@ -18852,7 +19475,7 @@
     <w:abstractNumId w:val="7"/>
   </w:num>
   <w:num w:numId="5">
-    <w:abstractNumId w:val="18"/>
+    <w:abstractNumId w:val="19"/>
   </w:num>
   <w:num w:numId="6">
     <w:abstractNumId w:val="3"/>
@@ -18861,16 +19484,16 @@
     <w:abstractNumId w:val="1"/>
   </w:num>
   <w:num w:numId="8">
-    <w:abstractNumId w:val="15"/>
+    <w:abstractNumId w:val="16"/>
   </w:num>
   <w:num w:numId="9">
-    <w:abstractNumId w:val="19"/>
+    <w:abstractNumId w:val="20"/>
   </w:num>
   <w:num w:numId="10">
-    <w:abstractNumId w:val="10"/>
+    <w:abstractNumId w:val="11"/>
   </w:num>
   <w:num w:numId="11">
-    <w:abstractNumId w:val="20"/>
+    <w:abstractNumId w:val="21"/>
   </w:num>
   <w:num w:numId="12">
     <w:abstractNumId w:val="4"/>
@@ -18879,31 +19502,34 @@
     <w:abstractNumId w:val="0"/>
   </w:num>
   <w:num w:numId="14">
-    <w:abstractNumId w:val="14"/>
+    <w:abstractNumId w:val="15"/>
   </w:num>
   <w:num w:numId="15">
-    <w:abstractNumId w:val="13"/>
+    <w:abstractNumId w:val="14"/>
   </w:num>
   <w:num w:numId="16">
     <w:abstractNumId w:val="2"/>
   </w:num>
   <w:num w:numId="17">
-    <w:abstractNumId w:val="21"/>
+    <w:abstractNumId w:val="22"/>
   </w:num>
   <w:num w:numId="18">
     <w:abstractNumId w:val="6"/>
   </w:num>
   <w:num w:numId="19">
-    <w:abstractNumId w:val="12"/>
+    <w:abstractNumId w:val="13"/>
   </w:num>
   <w:num w:numId="20">
-    <w:abstractNumId w:val="11"/>
+    <w:abstractNumId w:val="12"/>
   </w:num>
   <w:num w:numId="21">
     <w:abstractNumId w:val="9"/>
   </w:num>
   <w:num w:numId="22">
-    <w:abstractNumId w:val="16"/>
+    <w:abstractNumId w:val="17"/>
+  </w:num>
+  <w:num w:numId="23">
+    <w:abstractNumId w:val="10"/>
   </w:num>
 </w:numbering>
 </file>
@@ -19883,7 +20509,7 @@
 </file>
 
 <file path=customXml/itemProps1.xml><?xml version="1.0" encoding="utf-8"?>
-<ds:datastoreItem xmlns:ds="http://schemas.openxmlformats.org/officeDocument/2006/customXml" ds:itemID="{57F24722-5FBA-4D5D-B21C-FE883347C25B}">
+<ds:datastoreItem xmlns:ds="http://schemas.openxmlformats.org/officeDocument/2006/customXml" ds:itemID="{51DBD5FB-274F-4574-A268-CFBE9FF2913E}">
   <ds:schemaRefs>
     <ds:schemaRef ds:uri="http://schemas.openxmlformats.org/officeDocument/2006/bibliography"/>
   </ds:schemaRefs>

</xml_diff>